<commit_message>
Write training, complete parsing input
</commit_message>
<xml_diff>
--- a/Notes.docx
+++ b/Notes.docx
@@ -96,7 +96,26 @@
         <w:rPr>
           <w:b/>
         </w:rPr>
-        <w:t>Evaluation tasks:</w:t>
+        <w:t>Question – how to take sentence representation? Last layer? Average over layers</w:t>
+      </w:r>
+      <w:r>
+        <w:rPr>
+          <w:b/>
+        </w:rPr>
+        <w:t>?</w:t>
+      </w:r>
+    </w:p>
+    <w:p>
+      <w:pPr>
+        <w:rPr>
+          <w:b/>
+        </w:rPr>
+      </w:pPr>
+      <w:r>
+        <w:rPr>
+          <w:b/>
+        </w:rPr>
+        <w:t>Datasets:</w:t>
       </w:r>
     </w:p>
     <w:p>
@@ -104,28 +123,74 @@
         <w:pStyle w:val="ListParagraph"/>
         <w:numPr>
           <w:ilvl w:val="0"/>
-          <w:numId w:val="1"/>
-        </w:numPr>
-      </w:pPr>
-      <w:r>
-        <w:t xml:space="preserve">Done using </w:t>
+          <w:numId w:val="3"/>
+        </w:numPr>
+      </w:pPr>
+      <w:r>
+        <w:t>NLI:</w:t>
+      </w:r>
+    </w:p>
+    <w:p>
+      <w:pPr>
+        <w:pStyle w:val="ListParagraph"/>
+        <w:numPr>
+          <w:ilvl w:val="1"/>
+          <w:numId w:val="3"/>
+        </w:numPr>
+      </w:pPr>
+      <w:r>
+        <w:t xml:space="preserve">Collection of about 1 million sentence pairs from SNLI and </w:t>
       </w:r>
       <w:proofErr w:type="spellStart"/>
       <w:r>
-        <w:rPr>
-          <w:i/>
-        </w:rPr>
-        <w:t>SentEval</w:t>
+        <w:t>MultiNLI</w:t>
       </w:r>
       <w:proofErr w:type="spellEnd"/>
       <w:r>
-        <w:rPr>
-          <w:i/>
-        </w:rPr>
-        <w:t xml:space="preserve"> </w:t>
-      </w:r>
-      <w:r>
-        <w:t>repo</w:t>
+        <w:t xml:space="preserve"> corpora</w:t>
+      </w:r>
+    </w:p>
+    <w:p>
+      <w:pPr>
+        <w:pStyle w:val="ListParagraph"/>
+        <w:numPr>
+          <w:ilvl w:val="1"/>
+          <w:numId w:val="3"/>
+        </w:numPr>
+      </w:pPr>
+      <w:r>
+        <w:rPr>
+          <w:b/>
+        </w:rPr>
+        <w:t>@</w:t>
+      </w:r>
+      <w:proofErr w:type="spellStart"/>
+      <w:r>
+        <w:rPr>
+          <w:b/>
+        </w:rPr>
+        <w:t>vineetm</w:t>
+      </w:r>
+      <w:proofErr w:type="spellEnd"/>
+      <w:r>
+        <w:rPr>
+          <w:b/>
+        </w:rPr>
+        <w:t xml:space="preserve"> said: </w:t>
+      </w:r>
+      <w:proofErr w:type="spellStart"/>
+      <w:r>
+        <w:rPr>
+          <w:b/>
+        </w:rPr>
+        <w:t>allnli</w:t>
+      </w:r>
+      <w:proofErr w:type="spellEnd"/>
+      <w:r>
+        <w:t xml:space="preserve"> 1 million sentences</w:t>
+      </w:r>
+      <w:r>
+        <w:t xml:space="preserve"> (seems OK!)</w:t>
       </w:r>
     </w:p>
     <w:p>
@@ -133,11 +198,11 @@
         <w:pStyle w:val="ListParagraph"/>
         <w:numPr>
           <w:ilvl w:val="0"/>
-          <w:numId w:val="1"/>
-        </w:numPr>
-      </w:pPr>
-      <w:r>
-        <w:t>Tasks:</w:t>
+          <w:numId w:val="3"/>
+        </w:numPr>
+      </w:pPr>
+      <w:r>
+        <w:t>Constituency parsing:</w:t>
       </w:r>
     </w:p>
     <w:p>
@@ -145,95 +210,31 @@
         <w:pStyle w:val="ListParagraph"/>
         <w:numPr>
           <w:ilvl w:val="1"/>
-          <w:numId w:val="1"/>
-        </w:numPr>
-      </w:pPr>
-      <w:r>
-        <w:t>Text classification:</w:t>
-      </w:r>
-    </w:p>
-    <w:p>
-      <w:pPr>
-        <w:pStyle w:val="ListParagraph"/>
-        <w:numPr>
-          <w:ilvl w:val="2"/>
-          <w:numId w:val="1"/>
-        </w:numPr>
-      </w:pPr>
-      <w:r>
-        <w:t>MR</w:t>
-      </w:r>
-    </w:p>
-    <w:p>
-      <w:pPr>
-        <w:pStyle w:val="ListParagraph"/>
-        <w:numPr>
-          <w:ilvl w:val="2"/>
-          <w:numId w:val="1"/>
-        </w:numPr>
-      </w:pPr>
-      <w:r>
-        <w:t>CR</w:t>
-      </w:r>
-    </w:p>
-    <w:p>
-      <w:pPr>
-        <w:pStyle w:val="ListParagraph"/>
-        <w:numPr>
-          <w:ilvl w:val="2"/>
-          <w:numId w:val="1"/>
-        </w:numPr>
-      </w:pPr>
-      <w:r>
-        <w:t>SST</w:t>
-      </w:r>
-    </w:p>
-    <w:p>
-      <w:pPr>
-        <w:pStyle w:val="ListParagraph"/>
-        <w:numPr>
-          <w:ilvl w:val="2"/>
-          <w:numId w:val="1"/>
-        </w:numPr>
-      </w:pPr>
-      <w:r>
-        <w:t>TREC</w:t>
-      </w:r>
-    </w:p>
-    <w:p>
-      <w:pPr>
-        <w:pStyle w:val="ListParagraph"/>
-        <w:numPr>
-          <w:ilvl w:val="2"/>
-          <w:numId w:val="1"/>
-        </w:numPr>
-      </w:pPr>
-      <w:r>
-        <w:t>SUBJ</w:t>
-      </w:r>
-    </w:p>
-    <w:p>
-      <w:pPr>
-        <w:pStyle w:val="ListParagraph"/>
-        <w:numPr>
-          <w:ilvl w:val="2"/>
-          <w:numId w:val="1"/>
-        </w:numPr>
-      </w:pPr>
-      <w:r>
-        <w:t>MPQA</w:t>
-      </w:r>
-    </w:p>
-    <w:p>
-      <w:pPr>
-        <w:pStyle w:val="ListParagraph"/>
-        <w:numPr>
-          <w:ilvl w:val="2"/>
-          <w:numId w:val="1"/>
-        </w:numPr>
-      </w:pPr>
-      <w:r>
-        <w:t>Evaluation metric – classification accuracy</w:t>
+          <w:numId w:val="3"/>
+        </w:numPr>
+      </w:pPr>
+      <w:r>
+        <w:t>Work with Noisy Parses</w:t>
+      </w:r>
+    </w:p>
+    <w:p>
+      <w:pPr>
+        <w:pStyle w:val="ListParagraph"/>
+        <w:numPr>
+          <w:ilvl w:val="0"/>
+          <w:numId w:val="3"/>
+        </w:numPr>
+      </w:pPr>
+      <w:r>
+        <w:t xml:space="preserve">NMT on </w:t>
+      </w:r>
+      <w:proofErr w:type="spellStart"/>
+      <w:r>
+        <w:t>En</w:t>
+      </w:r>
+      <w:proofErr w:type="spellEnd"/>
+      <w:r>
+        <w:t>-De:</w:t>
       </w:r>
     </w:p>
     <w:p>
@@ -241,38 +242,105 @@
         <w:pStyle w:val="ListParagraph"/>
         <w:numPr>
           <w:ilvl w:val="1"/>
-          <w:numId w:val="1"/>
-        </w:numPr>
-      </w:pPr>
-      <w:r>
-        <w:t>Paraphrase identification</w:t>
-      </w:r>
-      <w:r>
-        <w:t>:</w:t>
-      </w:r>
-    </w:p>
-    <w:p>
-      <w:pPr>
-        <w:pStyle w:val="ListParagraph"/>
-        <w:numPr>
-          <w:ilvl w:val="2"/>
-          <w:numId w:val="1"/>
-        </w:numPr>
-      </w:pPr>
-      <w:r>
-        <w:t>MRPC</w:t>
-      </w:r>
-    </w:p>
-    <w:p>
-      <w:pPr>
-        <w:pStyle w:val="ListParagraph"/>
-        <w:numPr>
-          <w:ilvl w:val="2"/>
-          <w:numId w:val="1"/>
-        </w:numPr>
-      </w:pPr>
-      <w:r>
-        <w:t>Metric – accuracy, F1</w:t>
+          <w:numId w:val="3"/>
+        </w:numPr>
+      </w:pPr>
+      <w:r>
+        <w:t xml:space="preserve">4.5 million </w:t>
+      </w:r>
+      <w:proofErr w:type="spellStart"/>
+      <w:r>
+        <w:t>En</w:t>
+      </w:r>
+      <w:proofErr w:type="spellEnd"/>
+      <w:r>
+        <w:t>-De sentence pairs from WMT15</w:t>
+      </w:r>
+    </w:p>
+    <w:p>
+      <w:pPr>
+        <w:pStyle w:val="ListParagraph"/>
+        <w:numPr>
+          <w:ilvl w:val="2"/>
+          <w:numId w:val="3"/>
+        </w:numPr>
+      </w:pPr>
+      <w:r>
+        <w:t>nmt.de-en.de, nmt.de-</w:t>
+      </w:r>
+      <w:proofErr w:type="spellStart"/>
+      <w:r>
+        <w:t>en.en</w:t>
+      </w:r>
+      <w:proofErr w:type="spellEnd"/>
+      <w:r>
+        <w:t>, (see tokenized ones ALSO)</w:t>
+      </w:r>
+    </w:p>
+    <w:p>
+      <w:pPr>
+        <w:pStyle w:val="ListParagraph"/>
+        <w:numPr>
+          <w:ilvl w:val="2"/>
+          <w:numId w:val="3"/>
+        </w:numPr>
+      </w:pPr>
+      <w:r>
+        <w:rPr>
+          <w:b/>
+        </w:rPr>
+        <w:t xml:space="preserve">Question – </w:t>
+      </w:r>
+      <w:r>
+        <w:t xml:space="preserve">Some sentences WRONG – </w:t>
+      </w:r>
+      <w:proofErr w:type="spellStart"/>
+      <w:r>
+        <w:t>german</w:t>
+      </w:r>
+      <w:proofErr w:type="spellEnd"/>
+      <w:r>
+        <w:t xml:space="preserve"> file has English sentences?</w:t>
+      </w:r>
+    </w:p>
+    <w:p>
+      <w:pPr>
+        <w:pStyle w:val="ListParagraph"/>
+        <w:numPr>
+          <w:ilvl w:val="2"/>
+          <w:numId w:val="3"/>
+        </w:numPr>
+      </w:pPr>
+    </w:p>
+    <w:p/>
+    <w:p>
+      <w:pPr>
+        <w:rPr>
+          <w:b/>
+        </w:rPr>
+      </w:pPr>
+      <w:r>
+        <w:rPr>
+          <w:b/>
+        </w:rPr>
+        <w:t>Tentative file structure:</w:t>
+      </w:r>
+    </w:p>
+    <w:p>
+      <w:pPr>
+        <w:pStyle w:val="ListParagraph"/>
+        <w:numPr>
+          <w:ilvl w:val="0"/>
+          <w:numId w:val="2"/>
+        </w:numPr>
+      </w:pPr>
+      <w:proofErr w:type="spellStart"/>
+      <w:r>
+        <w:t>Preprocessing</w:t>
+      </w:r>
+      <w:proofErr w:type="spellEnd"/>
+      <w:r>
+        <w:t xml:space="preserve"> script(s) that write tokenized data to new file</w:t>
       </w:r>
     </w:p>
     <w:p>
@@ -280,26 +348,26 @@
         <w:pStyle w:val="ListParagraph"/>
         <w:numPr>
           <w:ilvl w:val="1"/>
-          <w:numId w:val="1"/>
-        </w:numPr>
-      </w:pPr>
-      <w:r>
-        <w:t>Entailment and semantic relatedness</w:t>
-      </w:r>
-      <w:r>
-        <w:t>:</w:t>
-      </w:r>
-    </w:p>
-    <w:p>
-      <w:pPr>
-        <w:pStyle w:val="ListParagraph"/>
-        <w:numPr>
-          <w:ilvl w:val="2"/>
-          <w:numId w:val="1"/>
-        </w:numPr>
-      </w:pPr>
-      <w:r>
-        <w:t>SICK relatedness (SICK-R)</w:t>
+          <w:numId w:val="2"/>
+        </w:numPr>
+      </w:pPr>
+      <w:r>
+        <w:t>Study data</w:t>
+      </w:r>
+      <w:r>
+        <w:t>, find datasets in downloaded data</w:t>
+      </w:r>
+    </w:p>
+    <w:p>
+      <w:pPr>
+        <w:pStyle w:val="ListParagraph"/>
+        <w:numPr>
+          <w:ilvl w:val="2"/>
+          <w:numId w:val="2"/>
+        </w:numPr>
+      </w:pPr>
+      <w:r>
+        <w:t>NLI</w:t>
       </w:r>
     </w:p>
     <w:p>
@@ -307,23 +375,64 @@
         <w:pStyle w:val="ListParagraph"/>
         <w:numPr>
           <w:ilvl w:val="3"/>
-          <w:numId w:val="1"/>
-        </w:numPr>
-      </w:pPr>
-      <w:r>
-        <w:t>Evaluation metric – Pearson correlation</w:t>
-      </w:r>
-    </w:p>
-    <w:p>
-      <w:pPr>
-        <w:pStyle w:val="ListParagraph"/>
-        <w:numPr>
-          <w:ilvl w:val="2"/>
-          <w:numId w:val="1"/>
-        </w:numPr>
-      </w:pPr>
-      <w:r>
-        <w:t>Entailment labels, SICK-E</w:t>
+          <w:numId w:val="2"/>
+        </w:numPr>
+      </w:pPr>
+      <w:r>
+        <w:t>Very simple – each line has two sentences, and a class at the end. Sentences separated by period (</w:t>
+      </w:r>
+      <w:r>
+        <w:rPr>
+          <w:b/>
+        </w:rPr>
+        <w:t>check this</w:t>
+      </w:r>
+      <w:r>
+        <w:t>)</w:t>
+      </w:r>
+    </w:p>
+    <w:p>
+      <w:pPr>
+        <w:pStyle w:val="ListParagraph"/>
+        <w:numPr>
+          <w:ilvl w:val="2"/>
+          <w:numId w:val="2"/>
+        </w:numPr>
+      </w:pPr>
+      <w:r>
+        <w:t>Constituency parsing</w:t>
+      </w:r>
+      <w:r>
+        <w:t xml:space="preserve"> – </w:t>
+      </w:r>
+      <w:r>
+        <w:rPr>
+          <w:b/>
+        </w:rPr>
+        <w:t xml:space="preserve">get a parser for this! </w:t>
+      </w:r>
+    </w:p>
+    <w:p>
+      <w:pPr>
+        <w:pStyle w:val="ListParagraph"/>
+        <w:numPr>
+          <w:ilvl w:val="2"/>
+          <w:numId w:val="2"/>
+        </w:numPr>
+      </w:pPr>
+      <w:r>
+        <w:t xml:space="preserve">NMT on </w:t>
+      </w:r>
+      <w:proofErr w:type="spellStart"/>
+      <w:r>
+        <w:t>En</w:t>
+      </w:r>
+      <w:proofErr w:type="spellEnd"/>
+      <w:r>
+        <w:t>-D</w:t>
+      </w:r>
+      <w:r>
+        <w:t>e</w:t>
       </w:r>
     </w:p>
     <w:p>
@@ -331,11 +440,38 @@
         <w:pStyle w:val="ListParagraph"/>
         <w:numPr>
           <w:ilvl w:val="3"/>
-          <w:numId w:val="1"/>
-        </w:numPr>
-      </w:pPr>
-      <w:r>
-        <w:t>Evaluation metric – Classification accuracy</w:t>
+          <w:numId w:val="2"/>
+        </w:numPr>
+      </w:pPr>
+      <w:r>
+        <w:t>Two files with same number of lin</w:t>
+      </w:r>
+      <w:r>
+        <w:t xml:space="preserve">es, corresponding lines are the </w:t>
+      </w:r>
+      <w:r>
+        <w:t>translation</w:t>
+      </w:r>
+    </w:p>
+    <w:p>
+      <w:pPr>
+        <w:pStyle w:val="ListParagraph"/>
+        <w:numPr>
+          <w:ilvl w:val="3"/>
+          <w:numId w:val="2"/>
+        </w:numPr>
+      </w:pPr>
+      <w:r>
+        <w:rPr>
+          <w:b/>
+        </w:rPr>
+        <w:t xml:space="preserve">IMPORTANT – </w:t>
+      </w:r>
+      <w:r>
+        <w:t>files seem to be wron</w:t>
+      </w:r>
+      <w:r>
+        <w:t>0067</w:t>
       </w:r>
     </w:p>
     <w:p>
@@ -343,69 +479,743 @@
         <w:pStyle w:val="ListParagraph"/>
         <w:numPr>
           <w:ilvl w:val="1"/>
-          <w:numId w:val="1"/>
-        </w:numPr>
-      </w:pPr>
-      <w:r>
-        <w:t>Semantic textual similarity</w:t>
-      </w:r>
-      <w:r>
-        <w:t>:</w:t>
-      </w:r>
-    </w:p>
-    <w:p>
-      <w:pPr>
-        <w:pStyle w:val="ListParagraph"/>
-        <w:numPr>
-          <w:ilvl w:val="2"/>
-          <w:numId w:val="1"/>
-        </w:numPr>
-      </w:pPr>
-      <w:r>
-        <w:t>Measure relatedness of sentences using only cosine similarity</w:t>
-      </w:r>
-    </w:p>
-    <w:p>
-      <w:pPr>
-        <w:pStyle w:val="ListParagraph"/>
-        <w:numPr>
-          <w:ilvl w:val="2"/>
-          <w:numId w:val="1"/>
-        </w:numPr>
-      </w:pPr>
-      <w:r>
-        <w:t>STS benchmark tasks (</w:t>
-      </w:r>
-      <w:r>
-        <w:t>STS12, STS13, STS14, STS15, STS16, STSB</w:t>
-      </w:r>
-      <w:r>
-        <w:t>)</w:t>
-      </w:r>
-    </w:p>
-    <w:p>
-      <w:pPr>
-        <w:pStyle w:val="ListParagraph"/>
-        <w:numPr>
-          <w:ilvl w:val="2"/>
-          <w:numId w:val="1"/>
-        </w:numPr>
-      </w:pPr>
-      <w:r>
-        <w:t>Evaluation – Pearson correlation</w:t>
+          <w:numId w:val="2"/>
+        </w:numPr>
+      </w:pPr>
+      <w:r>
+        <w:t>A</w:t>
+      </w:r>
+    </w:p>
+    <w:p>
+      <w:pPr>
+        <w:pStyle w:val="ListParagraph"/>
+        <w:numPr>
+          <w:ilvl w:val="1"/>
+          <w:numId w:val="2"/>
+        </w:numPr>
+      </w:pPr>
+      <w:r>
+        <w:t>A</w:t>
+      </w:r>
+    </w:p>
+    <w:p>
+      <w:pPr>
+        <w:pStyle w:val="ListParagraph"/>
+        <w:numPr>
+          <w:ilvl w:val="1"/>
+          <w:numId w:val="2"/>
+        </w:numPr>
+      </w:pPr>
+    </w:p>
+    <w:p>
+      <w:pPr>
+        <w:pStyle w:val="ListParagraph"/>
+        <w:numPr>
+          <w:ilvl w:val="0"/>
+          <w:numId w:val="2"/>
+        </w:numPr>
+      </w:pPr>
+      <w:r>
+        <w:t>File for pipeline/data reading methods</w:t>
+      </w:r>
+    </w:p>
+    <w:p>
+      <w:pPr>
+        <w:pStyle w:val="ListParagraph"/>
+        <w:numPr>
+          <w:ilvl w:val="1"/>
+          <w:numId w:val="2"/>
+        </w:numPr>
+      </w:pPr>
+      <w:r>
+        <w:t xml:space="preserve">Create </w:t>
+      </w:r>
+      <w:proofErr w:type="spellStart"/>
+      <w:r>
+        <w:t>iterable</w:t>
+      </w:r>
+      <w:proofErr w:type="spellEnd"/>
+      <w:r>
+        <w:t xml:space="preserve"> dataset objects, with batch and padding specifications, and return them</w:t>
+      </w:r>
+    </w:p>
+    <w:p>
+      <w:pPr>
+        <w:pStyle w:val="ListParagraph"/>
+        <w:numPr>
+          <w:ilvl w:val="1"/>
+          <w:numId w:val="2"/>
+        </w:numPr>
+      </w:pPr>
+    </w:p>
+    <w:p>
+      <w:pPr>
+        <w:pStyle w:val="ListParagraph"/>
+        <w:numPr>
+          <w:ilvl w:val="0"/>
+          <w:numId w:val="2"/>
+        </w:numPr>
+      </w:pPr>
+      <w:r>
+        <w:lastRenderedPageBreak/>
+        <w:t>Models file</w:t>
+      </w:r>
+    </w:p>
+    <w:p>
+      <w:pPr>
+        <w:pStyle w:val="ListParagraph"/>
+        <w:numPr>
+          <w:ilvl w:val="1"/>
+          <w:numId w:val="2"/>
+        </w:numPr>
+      </w:pPr>
+      <w:r>
+        <w:t xml:space="preserve">NOTE – decoder, every step is conditioned on encoder </w:t>
+      </w:r>
+      <w:r>
+        <w:t>hidden representation</w:t>
       </w:r>
       <w:bookmarkStart w:id="0" w:name="_GoBack"/>
       <w:bookmarkEnd w:id="0"/>
+      <w:r>
+        <w:t>!</w:t>
+      </w:r>
+    </w:p>
+    <w:p>
+      <w:pPr>
+        <w:pStyle w:val="ListParagraph"/>
+        <w:numPr>
+          <w:ilvl w:val="1"/>
+          <w:numId w:val="2"/>
+        </w:numPr>
+      </w:pPr>
+      <w:r>
+        <w:t>NLI:</w:t>
+      </w:r>
+    </w:p>
+    <w:p>
+      <w:pPr>
+        <w:pStyle w:val="ListParagraph"/>
+        <w:numPr>
+          <w:ilvl w:val="2"/>
+          <w:numId w:val="2"/>
+        </w:numPr>
+      </w:pPr>
+      <w:r>
+        <w:t xml:space="preserve">Given </w:t>
+      </w:r>
+      <w:r>
+        <w:rPr>
+          <w:b/>
+        </w:rPr>
+        <w:t xml:space="preserve">premise </w:t>
+      </w:r>
+      <w:r>
+        <w:t xml:space="preserve">and </w:t>
+      </w:r>
+      <w:r>
+        <w:rPr>
+          <w:b/>
+        </w:rPr>
+        <w:t>hypothesis</w:t>
+      </w:r>
+      <w:r>
+        <w:t xml:space="preserve"> sentence, classify relationship between them as </w:t>
+      </w:r>
+      <w:r>
+        <w:rPr>
+          <w:b/>
+        </w:rPr>
+        <w:t xml:space="preserve">entailment, contradiction </w:t>
+      </w:r>
+      <w:r>
+        <w:t xml:space="preserve">or </w:t>
+      </w:r>
+      <w:r>
+        <w:rPr>
+          <w:b/>
+        </w:rPr>
+        <w:t>neutral</w:t>
+      </w:r>
+      <w:r>
+        <w:t>.</w:t>
+      </w:r>
+    </w:p>
+    <w:p>
+      <w:pPr>
+        <w:pStyle w:val="ListParagraph"/>
+        <w:numPr>
+          <w:ilvl w:val="2"/>
+          <w:numId w:val="2"/>
+        </w:numPr>
+      </w:pPr>
+      <w:r>
+        <w:t xml:space="preserve">Encode </w:t>
+      </w:r>
+      <w:r>
+        <w:rPr>
+          <w:b/>
+        </w:rPr>
+        <w:t>p</w:t>
+      </w:r>
+      <w:r>
+        <w:t xml:space="preserve"> and </w:t>
+      </w:r>
+      <w:r>
+        <w:rPr>
+          <w:b/>
+        </w:rPr>
+        <w:t>h</w:t>
+      </w:r>
+      <w:r>
+        <w:t xml:space="preserve"> as vectors </w:t>
+      </w:r>
+      <w:r>
+        <w:rPr>
+          <w:i/>
+        </w:rPr>
+        <w:t xml:space="preserve">u </w:t>
+      </w:r>
+      <w:r>
+        <w:t xml:space="preserve">and </w:t>
+      </w:r>
+      <w:r>
+        <w:rPr>
+          <w:i/>
+        </w:rPr>
+        <w:t>v</w:t>
+      </w:r>
+      <w:r>
+        <w:t>.</w:t>
+      </w:r>
+    </w:p>
+    <w:p>
+      <w:pPr>
+        <w:pStyle w:val="ListParagraph"/>
+        <w:numPr>
+          <w:ilvl w:val="2"/>
+          <w:numId w:val="2"/>
+        </w:numPr>
+      </w:pPr>
+      <w:r>
+        <w:t>Concatenate them as [</w:t>
+      </w:r>
+      <w:proofErr w:type="spellStart"/>
+      <w:r>
+        <w:t>u;v|u-v|u</w:t>
+      </w:r>
+      <w:proofErr w:type="spellEnd"/>
+      <w:r>
+        <w:t>*v] (Hadamard product)</w:t>
+      </w:r>
+    </w:p>
+    <w:p>
+      <w:pPr>
+        <w:pStyle w:val="ListParagraph"/>
+        <w:numPr>
+          <w:ilvl w:val="2"/>
+          <w:numId w:val="2"/>
+        </w:numPr>
+      </w:pPr>
+      <w:r>
+        <w:t>Feed this into an MLP for 3-way classification</w:t>
+      </w:r>
+      <w:r>
+        <w:t xml:space="preserve"> </w:t>
+      </w:r>
+      <w:r>
+        <w:t>–</w:t>
+      </w:r>
+      <w:r>
+        <w:t xml:space="preserve"> </w:t>
+      </w:r>
+      <w:r>
+        <w:t xml:space="preserve">Single layer MLP with dropout of 0.3 (try removing </w:t>
+      </w:r>
+      <w:proofErr w:type="spellStart"/>
+      <w:r>
+        <w:t>droput</w:t>
+      </w:r>
+      <w:proofErr w:type="spellEnd"/>
+      <w:r>
+        <w:t>, see what happens)</w:t>
+      </w:r>
+    </w:p>
+    <w:p>
+      <w:pPr>
+        <w:pStyle w:val="ListParagraph"/>
+        <w:numPr>
+          <w:ilvl w:val="1"/>
+          <w:numId w:val="2"/>
+        </w:numPr>
+      </w:pPr>
+      <w:r>
+        <w:t>Constituency parsing:</w:t>
+      </w:r>
+    </w:p>
+    <w:p>
+      <w:pPr>
+        <w:pStyle w:val="ListParagraph"/>
+        <w:numPr>
+          <w:ilvl w:val="2"/>
+          <w:numId w:val="2"/>
+        </w:numPr>
+      </w:pPr>
+      <w:r>
+        <w:t>Input is sentence, output is linearized parse tree</w:t>
+      </w:r>
+    </w:p>
+    <w:p>
+      <w:pPr>
+        <w:pStyle w:val="ListParagraph"/>
+        <w:numPr>
+          <w:ilvl w:val="2"/>
+          <w:numId w:val="2"/>
+        </w:numPr>
+      </w:pPr>
+    </w:p>
+    <w:p>
+      <w:pPr>
+        <w:pStyle w:val="ListParagraph"/>
+        <w:numPr>
+          <w:ilvl w:val="1"/>
+          <w:numId w:val="2"/>
+        </w:numPr>
+      </w:pPr>
+      <w:r>
+        <w:t>NMT</w:t>
+      </w:r>
+    </w:p>
+    <w:p>
+      <w:pPr>
+        <w:pStyle w:val="ListParagraph"/>
+        <w:numPr>
+          <w:ilvl w:val="2"/>
+          <w:numId w:val="2"/>
+        </w:numPr>
+      </w:pPr>
+    </w:p>
+    <w:p>
+      <w:pPr>
+        <w:pStyle w:val="ListParagraph"/>
+        <w:numPr>
+          <w:ilvl w:val="1"/>
+          <w:numId w:val="2"/>
+        </w:numPr>
+      </w:pPr>
+      <w:r>
+        <w:t>a</w:t>
+      </w:r>
+    </w:p>
+    <w:p>
+      <w:pPr>
+        <w:pStyle w:val="ListParagraph"/>
+        <w:numPr>
+          <w:ilvl w:val="1"/>
+          <w:numId w:val="2"/>
+        </w:numPr>
+      </w:pPr>
+      <w:r>
+        <w:t>a</w:t>
+      </w:r>
+    </w:p>
+    <w:p>
+      <w:pPr>
+        <w:pStyle w:val="ListParagraph"/>
+        <w:numPr>
+          <w:ilvl w:val="1"/>
+          <w:numId w:val="2"/>
+        </w:numPr>
+      </w:pPr>
+      <w:r>
+        <w:t>a</w:t>
+      </w:r>
+    </w:p>
+    <w:p>
+      <w:pPr>
+        <w:pStyle w:val="ListParagraph"/>
+        <w:numPr>
+          <w:ilvl w:val="1"/>
+          <w:numId w:val="2"/>
+        </w:numPr>
+      </w:pPr>
+      <w:r>
+        <w:t>a</w:t>
+      </w:r>
+    </w:p>
+    <w:p>
+      <w:pPr>
+        <w:pStyle w:val="ListParagraph"/>
+        <w:numPr>
+          <w:ilvl w:val="1"/>
+          <w:numId w:val="2"/>
+        </w:numPr>
+      </w:pPr>
+      <w:r>
+        <w:t>a</w:t>
+      </w:r>
     </w:p>
     <w:p>
       <w:pPr>
         <w:pStyle w:val="ListParagraph"/>
         <w:numPr>
           <w:ilvl w:val="0"/>
-          <w:numId w:val="1"/>
-        </w:numPr>
-      </w:pPr>
-      <w:r>
+          <w:numId w:val="2"/>
+        </w:numPr>
+      </w:pPr>
+      <w:r>
+        <w:t>Main file</w:t>
+      </w:r>
+    </w:p>
+    <w:p>
+      <w:pPr>
+        <w:pStyle w:val="ListParagraph"/>
+        <w:numPr>
+          <w:ilvl w:val="0"/>
+          <w:numId w:val="2"/>
+        </w:numPr>
+      </w:pPr>
+      <w:r>
+        <w:t>Evaluation file (load from saved model)</w:t>
+      </w:r>
+    </w:p>
+    <w:p>
+      <w:pPr>
+        <w:pStyle w:val="ListParagraph"/>
+        <w:numPr>
+          <w:ilvl w:val="0"/>
+          <w:numId w:val="2"/>
+        </w:numPr>
+      </w:pPr>
+      <w:proofErr w:type="spellStart"/>
+      <w:r>
+        <w:t>SentEval</w:t>
+      </w:r>
+      <w:proofErr w:type="spellEnd"/>
+      <w:r>
+        <w:t xml:space="preserve"> tasks script(s)</w:t>
+      </w:r>
+    </w:p>
+    <w:p/>
+    <w:p>
+      <w:pPr>
+        <w:rPr>
+          <w:b/>
+        </w:rPr>
+      </w:pPr>
+      <w:r>
+        <w:rPr>
+          <w:b/>
+        </w:rPr>
+        <w:t>Evaluation tasks:</w:t>
+      </w:r>
+    </w:p>
+    <w:p>
+      <w:pPr>
+        <w:pStyle w:val="ListParagraph"/>
+        <w:numPr>
+          <w:ilvl w:val="0"/>
+          <w:numId w:val="1"/>
+        </w:numPr>
+      </w:pPr>
+      <w:r>
+        <w:t xml:space="preserve">Done using </w:t>
+      </w:r>
+      <w:proofErr w:type="spellStart"/>
+      <w:r>
+        <w:rPr>
+          <w:i/>
+        </w:rPr>
+        <w:t>SentEval</w:t>
+      </w:r>
+      <w:proofErr w:type="spellEnd"/>
+      <w:r>
+        <w:rPr>
+          <w:i/>
+        </w:rPr>
+        <w:t xml:space="preserve"> </w:t>
+      </w:r>
+      <w:r>
+        <w:t>repo</w:t>
+      </w:r>
+    </w:p>
+    <w:p>
+      <w:pPr>
+        <w:pStyle w:val="ListParagraph"/>
+        <w:numPr>
+          <w:ilvl w:val="0"/>
+          <w:numId w:val="1"/>
+        </w:numPr>
+      </w:pPr>
+      <w:r>
+        <w:t>Tasks:</w:t>
+      </w:r>
+    </w:p>
+    <w:p>
+      <w:pPr>
+        <w:pStyle w:val="ListParagraph"/>
+        <w:numPr>
+          <w:ilvl w:val="1"/>
+          <w:numId w:val="1"/>
+        </w:numPr>
+      </w:pPr>
+      <w:r>
+        <w:t>Text classification:</w:t>
+      </w:r>
+    </w:p>
+    <w:p>
+      <w:pPr>
+        <w:pStyle w:val="ListParagraph"/>
+        <w:numPr>
+          <w:ilvl w:val="2"/>
+          <w:numId w:val="1"/>
+        </w:numPr>
+      </w:pPr>
+      <w:r>
+        <w:t>MR</w:t>
+      </w:r>
+    </w:p>
+    <w:p>
+      <w:pPr>
+        <w:pStyle w:val="ListParagraph"/>
+        <w:numPr>
+          <w:ilvl w:val="2"/>
+          <w:numId w:val="1"/>
+        </w:numPr>
+      </w:pPr>
+      <w:r>
+        <w:t>CR</w:t>
+      </w:r>
+    </w:p>
+    <w:p>
+      <w:pPr>
+        <w:pStyle w:val="ListParagraph"/>
+        <w:numPr>
+          <w:ilvl w:val="2"/>
+          <w:numId w:val="1"/>
+        </w:numPr>
+      </w:pPr>
+      <w:r>
+        <w:t>SST</w:t>
+      </w:r>
+    </w:p>
+    <w:p>
+      <w:pPr>
+        <w:pStyle w:val="ListParagraph"/>
+        <w:numPr>
+          <w:ilvl w:val="2"/>
+          <w:numId w:val="1"/>
+        </w:numPr>
+      </w:pPr>
+      <w:r>
+        <w:t>TREC</w:t>
+      </w:r>
+    </w:p>
+    <w:p>
+      <w:pPr>
+        <w:pStyle w:val="ListParagraph"/>
+        <w:numPr>
+          <w:ilvl w:val="2"/>
+          <w:numId w:val="1"/>
+        </w:numPr>
+      </w:pPr>
+      <w:r>
+        <w:t>SUBJ</w:t>
+      </w:r>
+    </w:p>
+    <w:p>
+      <w:pPr>
+        <w:pStyle w:val="ListParagraph"/>
+        <w:numPr>
+          <w:ilvl w:val="2"/>
+          <w:numId w:val="1"/>
+        </w:numPr>
+      </w:pPr>
+      <w:r>
+        <w:t>MPQA</w:t>
+      </w:r>
+    </w:p>
+    <w:p>
+      <w:pPr>
+        <w:pStyle w:val="ListParagraph"/>
+        <w:numPr>
+          <w:ilvl w:val="2"/>
+          <w:numId w:val="1"/>
+        </w:numPr>
+      </w:pPr>
+      <w:r>
+        <w:t>Evaluation metric – classification accuracy</w:t>
+      </w:r>
+    </w:p>
+    <w:p>
+      <w:pPr>
+        <w:pStyle w:val="ListParagraph"/>
+        <w:numPr>
+          <w:ilvl w:val="1"/>
+          <w:numId w:val="1"/>
+        </w:numPr>
+      </w:pPr>
+      <w:r>
+        <w:t>Paraphrase identification</w:t>
+      </w:r>
+      <w:r>
+        <w:t>:</w:t>
+      </w:r>
+    </w:p>
+    <w:p>
+      <w:pPr>
+        <w:pStyle w:val="ListParagraph"/>
+        <w:numPr>
+          <w:ilvl w:val="2"/>
+          <w:numId w:val="1"/>
+        </w:numPr>
+      </w:pPr>
+      <w:r>
+        <w:t>MRPC</w:t>
+      </w:r>
+    </w:p>
+    <w:p>
+      <w:pPr>
+        <w:pStyle w:val="ListParagraph"/>
+        <w:numPr>
+          <w:ilvl w:val="2"/>
+          <w:numId w:val="1"/>
+        </w:numPr>
+      </w:pPr>
+      <w:r>
+        <w:t>Metric – accuracy, F1</w:t>
+      </w:r>
+    </w:p>
+    <w:p>
+      <w:pPr>
+        <w:pStyle w:val="ListParagraph"/>
+        <w:numPr>
+          <w:ilvl w:val="1"/>
+          <w:numId w:val="1"/>
+        </w:numPr>
+      </w:pPr>
+      <w:r>
+        <w:t>Entailment and semantic relatedness</w:t>
+      </w:r>
+      <w:r>
+        <w:t>:</w:t>
+      </w:r>
+    </w:p>
+    <w:p>
+      <w:pPr>
+        <w:pStyle w:val="ListParagraph"/>
+        <w:numPr>
+          <w:ilvl w:val="2"/>
+          <w:numId w:val="1"/>
+        </w:numPr>
+      </w:pPr>
+      <w:r>
+        <w:t>SICK relatedness (SICK-R)</w:t>
+      </w:r>
+    </w:p>
+    <w:p>
+      <w:pPr>
+        <w:pStyle w:val="ListParagraph"/>
+        <w:numPr>
+          <w:ilvl w:val="3"/>
+          <w:numId w:val="1"/>
+        </w:numPr>
+      </w:pPr>
+      <w:r>
+        <w:t>Evaluation metric – Pearson correlation</w:t>
+      </w:r>
+    </w:p>
+    <w:p>
+      <w:pPr>
+        <w:pStyle w:val="ListParagraph"/>
+        <w:numPr>
+          <w:ilvl w:val="2"/>
+          <w:numId w:val="1"/>
+        </w:numPr>
+      </w:pPr>
+      <w:r>
+        <w:t>Entailment labels, SICK-E</w:t>
+      </w:r>
+    </w:p>
+    <w:p>
+      <w:pPr>
+        <w:pStyle w:val="ListParagraph"/>
+        <w:numPr>
+          <w:ilvl w:val="3"/>
+          <w:numId w:val="1"/>
+        </w:numPr>
+      </w:pPr>
+      <w:r>
+        <w:t>Evaluation metric – Classification accuracy</w:t>
+      </w:r>
+    </w:p>
+    <w:p>
+      <w:pPr>
+        <w:pStyle w:val="ListParagraph"/>
+        <w:numPr>
+          <w:ilvl w:val="1"/>
+          <w:numId w:val="1"/>
+        </w:numPr>
+      </w:pPr>
+      <w:r>
+        <w:t>Semantic textual similarity</w:t>
+      </w:r>
+      <w:r>
+        <w:t>:</w:t>
+      </w:r>
+    </w:p>
+    <w:p>
+      <w:pPr>
+        <w:pStyle w:val="ListParagraph"/>
+        <w:numPr>
+          <w:ilvl w:val="2"/>
+          <w:numId w:val="1"/>
+        </w:numPr>
+      </w:pPr>
+      <w:r>
+        <w:t>Measure relatedness of sentences using only cosine similarity</w:t>
+      </w:r>
+    </w:p>
+    <w:p>
+      <w:pPr>
+        <w:pStyle w:val="ListParagraph"/>
+        <w:numPr>
+          <w:ilvl w:val="2"/>
+          <w:numId w:val="1"/>
+        </w:numPr>
+      </w:pPr>
+      <w:r>
+        <w:t>STS benchmark tasks (</w:t>
+      </w:r>
+      <w:r>
+        <w:t>STS12, STS13, STS14, STS15, STS16, STSB</w:t>
+      </w:r>
+      <w:r>
+        <w:t>)</w:t>
+      </w:r>
+    </w:p>
+    <w:p>
+      <w:pPr>
+        <w:pStyle w:val="ListParagraph"/>
+        <w:numPr>
+          <w:ilvl w:val="2"/>
+          <w:numId w:val="1"/>
+        </w:numPr>
+      </w:pPr>
+      <w:r>
+        <w:t>Evaluation – Pearson correlation</w:t>
+      </w:r>
+    </w:p>
+    <w:p>
+      <w:pPr>
+        <w:pStyle w:val="ListParagraph"/>
+        <w:numPr>
+          <w:ilvl w:val="0"/>
+          <w:numId w:val="1"/>
+        </w:numPr>
+      </w:pPr>
+      <w:r>
+        <w:lastRenderedPageBreak/>
         <w:t>A</w:t>
       </w:r>
     </w:p>
@@ -555,8 +1365,284 @@
       </w:pPr>
     </w:lvl>
   </w:abstractNum>
+  <w:abstractNum w:abstractNumId="1" w15:restartNumberingAfterBreak="0">
+    <w:nsid w:val="3FDF1FA1"/>
+    <w:multiLevelType w:val="hybridMultilevel"/>
+    <w:tmpl w:val="12BE71CA"/>
+    <w:lvl w:ilvl="0" w:tplc="4009000F">
+      <w:start w:val="1"/>
+      <w:numFmt w:val="decimal"/>
+      <w:lvlText w:val="%1."/>
+      <w:lvlJc w:val="left"/>
+      <w:pPr>
+        <w:ind w:left="720" w:hanging="360"/>
+      </w:pPr>
+      <w:rPr>
+        <w:rFonts w:hint="default"/>
+      </w:rPr>
+    </w:lvl>
+    <w:lvl w:ilvl="1" w:tplc="40090019">
+      <w:start w:val="1"/>
+      <w:numFmt w:val="lowerLetter"/>
+      <w:lvlText w:val="%2."/>
+      <w:lvlJc w:val="left"/>
+      <w:pPr>
+        <w:ind w:left="1440" w:hanging="360"/>
+      </w:pPr>
+    </w:lvl>
+    <w:lvl w:ilvl="2" w:tplc="4009001B">
+      <w:start w:val="1"/>
+      <w:numFmt w:val="lowerRoman"/>
+      <w:lvlText w:val="%3."/>
+      <w:lvlJc w:val="right"/>
+      <w:pPr>
+        <w:ind w:left="2160" w:hanging="180"/>
+      </w:pPr>
+    </w:lvl>
+    <w:lvl w:ilvl="3" w:tplc="4009000F" w:tentative="1">
+      <w:start w:val="1"/>
+      <w:numFmt w:val="decimal"/>
+      <w:lvlText w:val="%4."/>
+      <w:lvlJc w:val="left"/>
+      <w:pPr>
+        <w:ind w:left="2880" w:hanging="360"/>
+      </w:pPr>
+    </w:lvl>
+    <w:lvl w:ilvl="4" w:tplc="40090019" w:tentative="1">
+      <w:start w:val="1"/>
+      <w:numFmt w:val="lowerLetter"/>
+      <w:lvlText w:val="%5."/>
+      <w:lvlJc w:val="left"/>
+      <w:pPr>
+        <w:ind w:left="3600" w:hanging="360"/>
+      </w:pPr>
+    </w:lvl>
+    <w:lvl w:ilvl="5" w:tplc="4009001B" w:tentative="1">
+      <w:start w:val="1"/>
+      <w:numFmt w:val="lowerRoman"/>
+      <w:lvlText w:val="%6."/>
+      <w:lvlJc w:val="right"/>
+      <w:pPr>
+        <w:ind w:left="4320" w:hanging="180"/>
+      </w:pPr>
+    </w:lvl>
+    <w:lvl w:ilvl="6" w:tplc="4009000F" w:tentative="1">
+      <w:start w:val="1"/>
+      <w:numFmt w:val="decimal"/>
+      <w:lvlText w:val="%7."/>
+      <w:lvlJc w:val="left"/>
+      <w:pPr>
+        <w:ind w:left="5040" w:hanging="360"/>
+      </w:pPr>
+    </w:lvl>
+    <w:lvl w:ilvl="7" w:tplc="40090019" w:tentative="1">
+      <w:start w:val="1"/>
+      <w:numFmt w:val="lowerLetter"/>
+      <w:lvlText w:val="%8."/>
+      <w:lvlJc w:val="left"/>
+      <w:pPr>
+        <w:ind w:left="5760" w:hanging="360"/>
+      </w:pPr>
+    </w:lvl>
+    <w:lvl w:ilvl="8" w:tplc="4009001B" w:tentative="1">
+      <w:start w:val="1"/>
+      <w:numFmt w:val="lowerRoman"/>
+      <w:lvlText w:val="%9."/>
+      <w:lvlJc w:val="right"/>
+      <w:pPr>
+        <w:ind w:left="6480" w:hanging="180"/>
+      </w:pPr>
+    </w:lvl>
+  </w:abstractNum>
+  <w:abstractNum w:abstractNumId="2" w15:restartNumberingAfterBreak="0">
+    <w:nsid w:val="4BDB4D13"/>
+    <w:multiLevelType w:val="hybridMultilevel"/>
+    <w:tmpl w:val="DE5AE51C"/>
+    <w:lvl w:ilvl="0" w:tplc="4009000F">
+      <w:start w:val="1"/>
+      <w:numFmt w:val="decimal"/>
+      <w:lvlText w:val="%1."/>
+      <w:lvlJc w:val="left"/>
+      <w:pPr>
+        <w:ind w:left="720" w:hanging="360"/>
+      </w:pPr>
+      <w:rPr>
+        <w:rFonts w:hint="default"/>
+      </w:rPr>
+    </w:lvl>
+    <w:lvl w:ilvl="1" w:tplc="40090019" w:tentative="1">
+      <w:start w:val="1"/>
+      <w:numFmt w:val="lowerLetter"/>
+      <w:lvlText w:val="%2."/>
+      <w:lvlJc w:val="left"/>
+      <w:pPr>
+        <w:ind w:left="1440" w:hanging="360"/>
+      </w:pPr>
+    </w:lvl>
+    <w:lvl w:ilvl="2" w:tplc="4009001B" w:tentative="1">
+      <w:start w:val="1"/>
+      <w:numFmt w:val="lowerRoman"/>
+      <w:lvlText w:val="%3."/>
+      <w:lvlJc w:val="right"/>
+      <w:pPr>
+        <w:ind w:left="2160" w:hanging="180"/>
+      </w:pPr>
+    </w:lvl>
+    <w:lvl w:ilvl="3" w:tplc="4009000F" w:tentative="1">
+      <w:start w:val="1"/>
+      <w:numFmt w:val="decimal"/>
+      <w:lvlText w:val="%4."/>
+      <w:lvlJc w:val="left"/>
+      <w:pPr>
+        <w:ind w:left="2880" w:hanging="360"/>
+      </w:pPr>
+    </w:lvl>
+    <w:lvl w:ilvl="4" w:tplc="40090019" w:tentative="1">
+      <w:start w:val="1"/>
+      <w:numFmt w:val="lowerLetter"/>
+      <w:lvlText w:val="%5."/>
+      <w:lvlJc w:val="left"/>
+      <w:pPr>
+        <w:ind w:left="3600" w:hanging="360"/>
+      </w:pPr>
+    </w:lvl>
+    <w:lvl w:ilvl="5" w:tplc="4009001B" w:tentative="1">
+      <w:start w:val="1"/>
+      <w:numFmt w:val="lowerRoman"/>
+      <w:lvlText w:val="%6."/>
+      <w:lvlJc w:val="right"/>
+      <w:pPr>
+        <w:ind w:left="4320" w:hanging="180"/>
+      </w:pPr>
+    </w:lvl>
+    <w:lvl w:ilvl="6" w:tplc="4009000F" w:tentative="1">
+      <w:start w:val="1"/>
+      <w:numFmt w:val="decimal"/>
+      <w:lvlText w:val="%7."/>
+      <w:lvlJc w:val="left"/>
+      <w:pPr>
+        <w:ind w:left="5040" w:hanging="360"/>
+      </w:pPr>
+    </w:lvl>
+    <w:lvl w:ilvl="7" w:tplc="40090019" w:tentative="1">
+      <w:start w:val="1"/>
+      <w:numFmt w:val="lowerLetter"/>
+      <w:lvlText w:val="%8."/>
+      <w:lvlJc w:val="left"/>
+      <w:pPr>
+        <w:ind w:left="5760" w:hanging="360"/>
+      </w:pPr>
+    </w:lvl>
+    <w:lvl w:ilvl="8" w:tplc="4009001B" w:tentative="1">
+      <w:start w:val="1"/>
+      <w:numFmt w:val="lowerRoman"/>
+      <w:lvlText w:val="%9."/>
+      <w:lvlJc w:val="right"/>
+      <w:pPr>
+        <w:ind w:left="6480" w:hanging="180"/>
+      </w:pPr>
+    </w:lvl>
+  </w:abstractNum>
+  <w:abstractNum w:abstractNumId="3" w15:restartNumberingAfterBreak="0">
+    <w:nsid w:val="64AC5564"/>
+    <w:multiLevelType w:val="hybridMultilevel"/>
+    <w:tmpl w:val="3CDC402E"/>
+    <w:lvl w:ilvl="0" w:tplc="4009000F">
+      <w:start w:val="1"/>
+      <w:numFmt w:val="decimal"/>
+      <w:lvlText w:val="%1."/>
+      <w:lvlJc w:val="left"/>
+      <w:pPr>
+        <w:ind w:left="720" w:hanging="360"/>
+      </w:pPr>
+      <w:rPr>
+        <w:rFonts w:hint="default"/>
+      </w:rPr>
+    </w:lvl>
+    <w:lvl w:ilvl="1" w:tplc="40090019">
+      <w:start w:val="1"/>
+      <w:numFmt w:val="lowerLetter"/>
+      <w:lvlText w:val="%2."/>
+      <w:lvlJc w:val="left"/>
+      <w:pPr>
+        <w:ind w:left="1440" w:hanging="360"/>
+      </w:pPr>
+    </w:lvl>
+    <w:lvl w:ilvl="2" w:tplc="4009001B">
+      <w:start w:val="1"/>
+      <w:numFmt w:val="lowerRoman"/>
+      <w:lvlText w:val="%3."/>
+      <w:lvlJc w:val="right"/>
+      <w:pPr>
+        <w:ind w:left="2160" w:hanging="180"/>
+      </w:pPr>
+    </w:lvl>
+    <w:lvl w:ilvl="3" w:tplc="4009000F">
+      <w:start w:val="1"/>
+      <w:numFmt w:val="decimal"/>
+      <w:lvlText w:val="%4."/>
+      <w:lvlJc w:val="left"/>
+      <w:pPr>
+        <w:ind w:left="2880" w:hanging="360"/>
+      </w:pPr>
+    </w:lvl>
+    <w:lvl w:ilvl="4" w:tplc="40090019" w:tentative="1">
+      <w:start w:val="1"/>
+      <w:numFmt w:val="lowerLetter"/>
+      <w:lvlText w:val="%5."/>
+      <w:lvlJc w:val="left"/>
+      <w:pPr>
+        <w:ind w:left="3600" w:hanging="360"/>
+      </w:pPr>
+    </w:lvl>
+    <w:lvl w:ilvl="5" w:tplc="4009001B" w:tentative="1">
+      <w:start w:val="1"/>
+      <w:numFmt w:val="lowerRoman"/>
+      <w:lvlText w:val="%6."/>
+      <w:lvlJc w:val="right"/>
+      <w:pPr>
+        <w:ind w:left="4320" w:hanging="180"/>
+      </w:pPr>
+    </w:lvl>
+    <w:lvl w:ilvl="6" w:tplc="4009000F" w:tentative="1">
+      <w:start w:val="1"/>
+      <w:numFmt w:val="decimal"/>
+      <w:lvlText w:val="%7."/>
+      <w:lvlJc w:val="left"/>
+      <w:pPr>
+        <w:ind w:left="5040" w:hanging="360"/>
+      </w:pPr>
+    </w:lvl>
+    <w:lvl w:ilvl="7" w:tplc="40090019" w:tentative="1">
+      <w:start w:val="1"/>
+      <w:numFmt w:val="lowerLetter"/>
+      <w:lvlText w:val="%8."/>
+      <w:lvlJc w:val="left"/>
+      <w:pPr>
+        <w:ind w:left="5760" w:hanging="360"/>
+      </w:pPr>
+    </w:lvl>
+    <w:lvl w:ilvl="8" w:tplc="4009001B" w:tentative="1">
+      <w:start w:val="1"/>
+      <w:numFmt w:val="lowerRoman"/>
+      <w:lvlText w:val="%9."/>
+      <w:lvlJc w:val="right"/>
+      <w:pPr>
+        <w:ind w:left="6480" w:hanging="180"/>
+      </w:pPr>
+    </w:lvl>
+  </w:abstractNum>
   <w:num w:numId="1">
     <w:abstractNumId w:val="0"/>
+  </w:num>
+  <w:num w:numId="2">
+    <w:abstractNumId w:val="3"/>
+  </w:num>
+  <w:num w:numId="3">
+    <w:abstractNumId w:val="1"/>
+  </w:num>
+  <w:num w:numId="4">
+    <w:abstractNumId w:val="2"/>
   </w:num>
 </w:numbering>
 </file>
@@ -997,6 +2083,36 @@
       <w:contextualSpacing/>
     </w:pPr>
   </w:style>
+  <w:style w:type="paragraph" w:styleId="BalloonText">
+    <w:name w:val="Balloon Text"/>
+    <w:basedOn w:val="Normal"/>
+    <w:link w:val="BalloonTextChar"/>
+    <w:uiPriority w:val="99"/>
+    <w:semiHidden/>
+    <w:unhideWhenUsed/>
+    <w:rsid w:val="002501C6"/>
+    <w:pPr>
+      <w:spacing w:after="0" w:line="240" w:lineRule="auto"/>
+    </w:pPr>
+    <w:rPr>
+      <w:rFonts w:ascii="Segoe UI" w:hAnsi="Segoe UI" w:cs="Segoe UI"/>
+      <w:sz w:val="18"/>
+      <w:szCs w:val="18"/>
+    </w:rPr>
+  </w:style>
+  <w:style w:type="character" w:customStyle="1" w:styleId="BalloonTextChar">
+    <w:name w:val="Balloon Text Char"/>
+    <w:basedOn w:val="DefaultParagraphFont"/>
+    <w:link w:val="BalloonText"/>
+    <w:uiPriority w:val="99"/>
+    <w:semiHidden/>
+    <w:rsid w:val="002501C6"/>
+    <w:rPr>
+      <w:rFonts w:ascii="Segoe UI" w:hAnsi="Segoe UI" w:cs="Segoe UI"/>
+      <w:sz w:val="18"/>
+      <w:szCs w:val="18"/>
+    </w:rPr>
+  </w:style>
 </w:styles>
 </file>
 

</xml_diff>